<commit_message>
Update Lectures, Seminars and Conferences.docx
</commit_message>
<xml_diff>
--- a/Lectures, Seminars and Conferences.docx
+++ b/Lectures, Seminars and Conferences.docx
@@ -21,229 +21,547 @@
       </w:r>
     </w:p>
     <w:p>
-      <w:r>
-        <w:t>1 – Forense Digital: Introdução à Criminalística e métodos de Exame e Análises de Dados (GRIS) - UFRJ (Semana da Computação 2017).</w:t>
-      </w:r>
-    </w:p>
-    <w:p>
-      <w:r>
-        <w:t xml:space="preserve">2 – Uma Análise do WannaCry a partir de seu impacto (GRIS) - UFRJ </w:t>
-      </w:r>
-      <w:r>
-        <w:t>(Semana da Computação 2017).</w:t>
-      </w:r>
-    </w:p>
-    <w:p>
-      <w:r>
-        <w:t>3 – As 10 principais vulnerabilidades web – Top 10 Owasp (Rafa Sousa) - The Cyber Security Forensic 2020.</w:t>
-      </w:r>
-    </w:p>
-    <w:p>
-      <w:r>
-        <w:t xml:space="preserve">4 – 3 Top Ways to Escalate Privileges on nix Systems (Alcyon Júnior) </w:t>
-      </w:r>
-      <w:r>
-        <w:t>-</w:t>
-      </w:r>
-      <w:r>
-        <w:t xml:space="preserve"> The Cyber Security Forensic 2020.</w:t>
-      </w:r>
-    </w:p>
-    <w:p>
-      <w:r>
-        <w:t xml:space="preserve">5 </w:t>
-      </w:r>
-      <w:r>
-        <w:t>–</w:t>
-      </w:r>
-      <w:r>
-        <w:t xml:space="preserve"> Introdução a Experiência Digital (Marcelo Pereira) – ECOA PUC-RIO 2020.</w:t>
-      </w:r>
-    </w:p>
-    <w:p>
-      <w:r>
-        <w:t xml:space="preserve">6 </w:t>
-      </w:r>
-      <w:r>
-        <w:t>–</w:t>
-      </w:r>
-      <w:r>
-        <w:t xml:space="preserve"> </w:t>
-      </w:r>
-      <w:r>
-        <w:t xml:space="preserve">Introdução a </w:t>
-      </w:r>
-      <w:r>
-        <w:t>Novos Modelos de Negócio (Ricardo Yogui</w:t>
-      </w:r>
-      <w:r>
-        <w:t>) – ECOA PUC-RIO 2020.</w:t>
-      </w:r>
-    </w:p>
-    <w:p>
-      <w:r>
-        <w:t xml:space="preserve">7 </w:t>
-      </w:r>
-      <w:r>
-        <w:t>–</w:t>
-      </w:r>
-      <w:r>
-        <w:t xml:space="preserve"> </w:t>
-      </w:r>
-      <w:r>
-        <w:t xml:space="preserve">Introdução a </w:t>
-      </w:r>
-      <w:r>
-        <w:t>Tecnologias Digitais Emergentes</w:t>
-      </w:r>
-      <w:r>
-        <w:t xml:space="preserve"> (</w:t>
-      </w:r>
-      <w:r>
-        <w:t>Rafael Nasser</w:t>
-      </w:r>
-      <w:r>
-        <w:t>) – ECOA PUC-RIO 2020.</w:t>
-      </w:r>
-    </w:p>
-    <w:p>
-      <w:r>
-        <w:t xml:space="preserve">8 </w:t>
-      </w:r>
-      <w:r>
-        <w:t>–</w:t>
-      </w:r>
-      <w:r>
-        <w:t xml:space="preserve"> </w:t>
-      </w:r>
-      <w:r>
-        <w:t xml:space="preserve">Introdução </w:t>
-      </w:r>
-      <w:r>
-        <w:t xml:space="preserve">ao Pensamento (Intra) Empreendedor </w:t>
-      </w:r>
-      <w:r>
-        <w:t>(</w:t>
-      </w:r>
-      <w:r>
-        <w:t>Bruno Grossman</w:t>
-      </w:r>
-      <w:r>
-        <w:t>) – ECOA PUC-RIO 2020.</w:t>
-      </w:r>
-    </w:p>
-    <w:p>
-      <w:r>
-        <w:t xml:space="preserve">9 </w:t>
-      </w:r>
-      <w:r>
-        <w:t>–</w:t>
-      </w:r>
-      <w:r>
-        <w:t xml:space="preserve"> Líderes da Transformação Digital</w:t>
-      </w:r>
-      <w:r>
-        <w:t xml:space="preserve"> (</w:t>
-      </w:r>
-      <w:r>
-        <w:t>Gustavo Robichez</w:t>
-      </w:r>
-      <w:r>
-        <w:t>) – ECOA PUC-RIO 2020.</w:t>
-      </w:r>
-    </w:p>
-    <w:p>
-      <w:r>
-        <w:t>10</w:t>
-      </w:r>
-      <w:r>
-        <w:t xml:space="preserve"> –</w:t>
-      </w:r>
-      <w:r>
-        <w:t xml:space="preserve"> </w:t>
-      </w:r>
-      <w:r>
-        <w:t>Contraditório da Prova Pericial (Marcos Monteiro) - The Cyber Security Forensic 2020.</w:t>
-      </w:r>
-    </w:p>
-    <w:p>
-      <w:r>
-        <w:t>11</w:t>
-      </w:r>
-      <w:r>
-        <w:t>– Engenharia Social 101 – Temos uma espiã entre nós - The Cyber Security Forensic 2020.</w:t>
-      </w:r>
-    </w:p>
-    <w:p>
-      <w:r>
-        <w:t>12</w:t>
-      </w:r>
-      <w:r>
-        <w:t xml:space="preserve"> –</w:t>
-      </w:r>
-      <w:r>
-        <w:t xml:space="preserve"> Perícia Forense em dispositivos móveis (Marcelo Lau) - The Cyber Security Forensic 2020.</w:t>
-      </w:r>
-    </w:p>
-    <w:p>
-      <w:r>
-        <w:t>13</w:t>
-      </w:r>
-      <w:r>
-        <w:t xml:space="preserve"> –</w:t>
-      </w:r>
-      <w:r>
-        <w:t xml:space="preserve"> Aquisição de dados online: metadados técnicos, preservação, ambiente controlado - (Alexandre Munhoz) - The Cyber Security Forensic 2020.</w:t>
-      </w:r>
-    </w:p>
-    <w:p>
-      <w:r>
-        <w:t>14</w:t>
-      </w:r>
-      <w:r>
-        <w:t xml:space="preserve"> –</w:t>
-      </w:r>
-      <w:r>
-        <w:t xml:space="preserve"> Introdução ao OSINT, explorando o OSINT framework (Romullo Carvalho) - The Cyber Security Forensic 2020.</w:t>
-      </w:r>
-    </w:p>
-    <w:p>
-      <w:r>
-        <w:t>1</w:t>
-      </w:r>
-      <w:r>
-        <w:t>5</w:t>
-      </w:r>
-      <w:r>
-        <w:t xml:space="preserve"> –</w:t>
-      </w:r>
-      <w:r>
-        <w:t xml:space="preserve"> Ciência da Computação e Criatividade (Pablo Samuel Castro – Google Brain) – Semana da Computação ICMC USP 2020.</w:t>
-      </w:r>
-    </w:p>
-    <w:p>
-      <w:r>
-        <w:t xml:space="preserve">16 </w:t>
-      </w:r>
-      <w:r>
-        <w:t>–</w:t>
-      </w:r>
-      <w:r>
-        <w:t xml:space="preserve"> </w:t>
-      </w:r>
-      <w:r>
-        <w:t>Roda de conversa da Microsoft (Glaucia Lemos, Lucas Santos, RJ Hayes, Roberto Sonnino) - Semana da Computação ICMC USP 2020.</w:t>
-      </w:r>
-    </w:p>
-    <w:p>
-      <w:r>
-        <w:t xml:space="preserve">17 </w:t>
-      </w:r>
-      <w:r>
-        <w:t>–</w:t>
-      </w:r>
-      <w:r>
-        <w:t xml:space="preserve"> A Inteligência Artificial e seus desafios no combate à Cultura da Desinformação (Aline Paes Carvalho) – Seminários Instituto de Computação UFF 2020.</w:t>
+      <w:pPr>
+        <w:spacing w:after="0" w:line="240" w:lineRule="auto"/>
+        <w:rPr>
+          <w:rFonts w:ascii="Times New Roman" w:eastAsia="Times New Roman" w:hAnsi="Times New Roman" w:cs="Times New Roman"/>
+          <w:sz w:val="24"/>
+          <w:szCs w:val="24"/>
+          <w:lang w:eastAsia="pt-BR"/>
+        </w:rPr>
+      </w:pPr>
+    </w:p>
+    <w:p>
+      <w:pPr>
+        <w:spacing w:line="240" w:lineRule="auto"/>
+        <w:rPr>
+          <w:rFonts w:ascii="Times New Roman" w:eastAsia="Times New Roman" w:hAnsi="Times New Roman" w:cs="Times New Roman"/>
+          <w:sz w:val="24"/>
+          <w:szCs w:val="24"/>
+          <w:lang w:eastAsia="pt-BR"/>
+        </w:rPr>
+      </w:pPr>
+      <w:r>
+        <w:rPr>
+          <w:rFonts w:ascii="Calibri" w:eastAsia="Times New Roman" w:hAnsi="Calibri" w:cs="Calibri"/>
+          <w:color w:val="000000"/>
+          <w:lang w:eastAsia="pt-BR"/>
+        </w:rPr>
+        <w:t>1 - Forense Digital: Introdução à Criminalística e métodos de Exame e Análises de Dados (GRIS) - UFRJ (Semana da Computação 2017).</w:t>
+      </w:r>
+    </w:p>
+    <w:p>
+      <w:pPr>
+        <w:spacing w:line="240" w:lineRule="auto"/>
+        <w:rPr>
+          <w:rFonts w:ascii="Times New Roman" w:eastAsia="Times New Roman" w:hAnsi="Times New Roman" w:cs="Times New Roman"/>
+          <w:sz w:val="24"/>
+          <w:szCs w:val="24"/>
+          <w:lang w:eastAsia="pt-BR"/>
+        </w:rPr>
+      </w:pPr>
+      <w:r>
+        <w:rPr>
+          <w:rFonts w:ascii="Calibri" w:eastAsia="Times New Roman" w:hAnsi="Calibri" w:cs="Calibri"/>
+          <w:color w:val="000000"/>
+          <w:lang w:eastAsia="pt-BR"/>
+        </w:rPr>
+        <w:t>2 - Uma Análise do WannaCry a partir de seu impacto (GRIS) - UFRJ (Semana da Computação 2017).</w:t>
+      </w:r>
+    </w:p>
+    <w:p>
+      <w:pPr>
+        <w:spacing w:line="240" w:lineRule="auto"/>
+        <w:rPr>
+          <w:rFonts w:ascii="Times New Roman" w:eastAsia="Times New Roman" w:hAnsi="Times New Roman" w:cs="Times New Roman"/>
+          <w:sz w:val="24"/>
+          <w:szCs w:val="24"/>
+          <w:lang w:eastAsia="pt-BR"/>
+        </w:rPr>
+      </w:pPr>
+      <w:r>
+        <w:rPr>
+          <w:rFonts w:ascii="Calibri" w:eastAsia="Times New Roman" w:hAnsi="Calibri" w:cs="Calibri"/>
+          <w:color w:val="000000"/>
+          <w:lang w:eastAsia="pt-BR"/>
+        </w:rPr>
+        <w:t>3 - As 10 principais vulnerabilidades web – Top 10 Owasp (Rafa Sousa) - The Cyber Security Forensic 2020.</w:t>
+      </w:r>
+    </w:p>
+    <w:p>
+      <w:pPr>
+        <w:spacing w:line="240" w:lineRule="auto"/>
+        <w:rPr>
+          <w:rFonts w:ascii="Times New Roman" w:eastAsia="Times New Roman" w:hAnsi="Times New Roman" w:cs="Times New Roman"/>
+          <w:sz w:val="24"/>
+          <w:szCs w:val="24"/>
+          <w:lang w:eastAsia="pt-BR"/>
+        </w:rPr>
+      </w:pPr>
+      <w:r>
+        <w:rPr>
+          <w:rFonts w:ascii="Calibri" w:eastAsia="Times New Roman" w:hAnsi="Calibri" w:cs="Calibri"/>
+          <w:color w:val="000000"/>
+          <w:lang w:eastAsia="pt-BR"/>
+        </w:rPr>
+        <w:t>4 - 3 Top Ways to Escalate Privileges on nix Systems (Alcyon Júnior) - The Cyber Security Forensic 2020.</w:t>
+      </w:r>
+    </w:p>
+    <w:p>
+      <w:pPr>
+        <w:spacing w:line="240" w:lineRule="auto"/>
+        <w:rPr>
+          <w:rFonts w:ascii="Times New Roman" w:eastAsia="Times New Roman" w:hAnsi="Times New Roman" w:cs="Times New Roman"/>
+          <w:sz w:val="24"/>
+          <w:szCs w:val="24"/>
+          <w:lang w:eastAsia="pt-BR"/>
+        </w:rPr>
+      </w:pPr>
+      <w:r>
+        <w:rPr>
+          <w:rFonts w:ascii="Calibri" w:eastAsia="Times New Roman" w:hAnsi="Calibri" w:cs="Calibri"/>
+          <w:color w:val="000000"/>
+          <w:lang w:eastAsia="pt-BR"/>
+        </w:rPr>
+        <w:t>5 - Introdução a Experiência Digital (Marcelo Pereira) - ECOA PUC-RIO 2020.</w:t>
+      </w:r>
+    </w:p>
+    <w:p>
+      <w:pPr>
+        <w:spacing w:line="240" w:lineRule="auto"/>
+        <w:rPr>
+          <w:rFonts w:ascii="Times New Roman" w:eastAsia="Times New Roman" w:hAnsi="Times New Roman" w:cs="Times New Roman"/>
+          <w:sz w:val="24"/>
+          <w:szCs w:val="24"/>
+          <w:lang w:eastAsia="pt-BR"/>
+        </w:rPr>
+      </w:pPr>
+      <w:r>
+        <w:rPr>
+          <w:rFonts w:ascii="Calibri" w:eastAsia="Times New Roman" w:hAnsi="Calibri" w:cs="Calibri"/>
+          <w:color w:val="000000"/>
+          <w:lang w:eastAsia="pt-BR"/>
+        </w:rPr>
+        <w:t>6 - Introdução a Novos Modelos de Negócio (Ricardo Yogui) - ECOA PUC-RIO 2020.</w:t>
+      </w:r>
+    </w:p>
+    <w:p>
+      <w:pPr>
+        <w:spacing w:line="240" w:lineRule="auto"/>
+        <w:rPr>
+          <w:rFonts w:ascii="Times New Roman" w:eastAsia="Times New Roman" w:hAnsi="Times New Roman" w:cs="Times New Roman"/>
+          <w:sz w:val="24"/>
+          <w:szCs w:val="24"/>
+          <w:lang w:eastAsia="pt-BR"/>
+        </w:rPr>
+      </w:pPr>
+      <w:r>
+        <w:rPr>
+          <w:rFonts w:ascii="Calibri" w:eastAsia="Times New Roman" w:hAnsi="Calibri" w:cs="Calibri"/>
+          <w:color w:val="000000"/>
+          <w:lang w:eastAsia="pt-BR"/>
+        </w:rPr>
+        <w:t>7 - Introdução a Tecnologias Digitais Emergentes (Rafael Nasser) - ECOA PUC-RIO 2020.</w:t>
+      </w:r>
+    </w:p>
+    <w:p>
+      <w:pPr>
+        <w:spacing w:line="240" w:lineRule="auto"/>
+        <w:rPr>
+          <w:rFonts w:ascii="Times New Roman" w:eastAsia="Times New Roman" w:hAnsi="Times New Roman" w:cs="Times New Roman"/>
+          <w:sz w:val="24"/>
+          <w:szCs w:val="24"/>
+          <w:lang w:eastAsia="pt-BR"/>
+        </w:rPr>
+      </w:pPr>
+      <w:r>
+        <w:rPr>
+          <w:rFonts w:ascii="Calibri" w:eastAsia="Times New Roman" w:hAnsi="Calibri" w:cs="Calibri"/>
+          <w:color w:val="000000"/>
+          <w:lang w:eastAsia="pt-BR"/>
+        </w:rPr>
+        <w:t>8 - Introdução ao Pensamento (Intra) Empreendedor (Bruno Grossman) - ECOA PUC-RIO 2020.</w:t>
+      </w:r>
+    </w:p>
+    <w:p>
+      <w:pPr>
+        <w:spacing w:line="240" w:lineRule="auto"/>
+        <w:rPr>
+          <w:rFonts w:ascii="Times New Roman" w:eastAsia="Times New Roman" w:hAnsi="Times New Roman" w:cs="Times New Roman"/>
+          <w:sz w:val="24"/>
+          <w:szCs w:val="24"/>
+          <w:lang w:eastAsia="pt-BR"/>
+        </w:rPr>
+      </w:pPr>
+      <w:r>
+        <w:rPr>
+          <w:rFonts w:ascii="Calibri" w:eastAsia="Times New Roman" w:hAnsi="Calibri" w:cs="Calibri"/>
+          <w:color w:val="000000"/>
+          <w:lang w:eastAsia="pt-BR"/>
+        </w:rPr>
+        <w:t>9 - Líderes da Transformação Digital (Gustavo Robichez) - ECOA PUC-RIO 2020.</w:t>
+      </w:r>
+    </w:p>
+    <w:p>
+      <w:pPr>
+        <w:spacing w:line="240" w:lineRule="auto"/>
+        <w:rPr>
+          <w:rFonts w:ascii="Times New Roman" w:eastAsia="Times New Roman" w:hAnsi="Times New Roman" w:cs="Times New Roman"/>
+          <w:sz w:val="24"/>
+          <w:szCs w:val="24"/>
+          <w:lang w:eastAsia="pt-BR"/>
+        </w:rPr>
+      </w:pPr>
+      <w:r>
+        <w:rPr>
+          <w:rFonts w:ascii="Calibri" w:eastAsia="Times New Roman" w:hAnsi="Calibri" w:cs="Calibri"/>
+          <w:color w:val="000000"/>
+          <w:lang w:eastAsia="pt-BR"/>
+        </w:rPr>
+        <w:t>10 - Contraditório da Prova Pericial (Marcos Monteiro) - The Cyber Security Forensic 2020.</w:t>
+      </w:r>
+    </w:p>
+    <w:p>
+      <w:pPr>
+        <w:spacing w:line="240" w:lineRule="auto"/>
+        <w:rPr>
+          <w:rFonts w:ascii="Times New Roman" w:eastAsia="Times New Roman" w:hAnsi="Times New Roman" w:cs="Times New Roman"/>
+          <w:sz w:val="24"/>
+          <w:szCs w:val="24"/>
+          <w:lang w:eastAsia="pt-BR"/>
+        </w:rPr>
+      </w:pPr>
+      <w:r>
+        <w:rPr>
+          <w:rFonts w:ascii="Calibri" w:eastAsia="Times New Roman" w:hAnsi="Calibri" w:cs="Calibri"/>
+          <w:color w:val="000000"/>
+          <w:lang w:eastAsia="pt-BR"/>
+        </w:rPr>
+        <w:t>11- Engenharia Social 101 - Temos uma espiã entre nós - The Cyber Security Forensic 2020.</w:t>
+      </w:r>
+    </w:p>
+    <w:p>
+      <w:pPr>
+        <w:spacing w:line="240" w:lineRule="auto"/>
+        <w:rPr>
+          <w:rFonts w:ascii="Times New Roman" w:eastAsia="Times New Roman" w:hAnsi="Times New Roman" w:cs="Times New Roman"/>
+          <w:sz w:val="24"/>
+          <w:szCs w:val="24"/>
+          <w:lang w:eastAsia="pt-BR"/>
+        </w:rPr>
+      </w:pPr>
+      <w:r>
+        <w:rPr>
+          <w:rFonts w:ascii="Calibri" w:eastAsia="Times New Roman" w:hAnsi="Calibri" w:cs="Calibri"/>
+          <w:color w:val="000000"/>
+          <w:lang w:eastAsia="pt-BR"/>
+        </w:rPr>
+        <w:t>12 - Perícia Forense em dispositivos móveis (Marcelo Lau) - The Cyber Security Forensic 2020.</w:t>
+      </w:r>
+    </w:p>
+    <w:p>
+      <w:pPr>
+        <w:spacing w:line="240" w:lineRule="auto"/>
+        <w:rPr>
+          <w:rFonts w:ascii="Times New Roman" w:eastAsia="Times New Roman" w:hAnsi="Times New Roman" w:cs="Times New Roman"/>
+          <w:sz w:val="24"/>
+          <w:szCs w:val="24"/>
+          <w:lang w:eastAsia="pt-BR"/>
+        </w:rPr>
+      </w:pPr>
+      <w:r>
+        <w:rPr>
+          <w:rFonts w:ascii="Calibri" w:eastAsia="Times New Roman" w:hAnsi="Calibri" w:cs="Calibri"/>
+          <w:color w:val="000000"/>
+          <w:lang w:eastAsia="pt-BR"/>
+        </w:rPr>
+        <w:t>13 - Aquisição de dados online: metadados técnicos, preservação, ambiente controlado - (Alexandre Munhoz) - The Cyber Security Forensic 2020.</w:t>
+      </w:r>
+    </w:p>
+    <w:p>
+      <w:pPr>
+        <w:spacing w:line="240" w:lineRule="auto"/>
+        <w:rPr>
+          <w:rFonts w:ascii="Times New Roman" w:eastAsia="Times New Roman" w:hAnsi="Times New Roman" w:cs="Times New Roman"/>
+          <w:sz w:val="24"/>
+          <w:szCs w:val="24"/>
+          <w:lang w:eastAsia="pt-BR"/>
+        </w:rPr>
+      </w:pPr>
+      <w:r>
+        <w:rPr>
+          <w:rFonts w:ascii="Calibri" w:eastAsia="Times New Roman" w:hAnsi="Calibri" w:cs="Calibri"/>
+          <w:color w:val="000000"/>
+          <w:lang w:eastAsia="pt-BR"/>
+        </w:rPr>
+        <w:t>14 - Introdução ao OSINT, explorando o OSINT framework (Romullo Carvalho) - The Cyber Security Forensic 2020.</w:t>
+      </w:r>
+    </w:p>
+    <w:p>
+      <w:pPr>
+        <w:spacing w:line="240" w:lineRule="auto"/>
+        <w:rPr>
+          <w:rFonts w:ascii="Times New Roman" w:eastAsia="Times New Roman" w:hAnsi="Times New Roman" w:cs="Times New Roman"/>
+          <w:sz w:val="24"/>
+          <w:szCs w:val="24"/>
+          <w:lang w:eastAsia="pt-BR"/>
+        </w:rPr>
+      </w:pPr>
+      <w:r>
+        <w:rPr>
+          <w:rFonts w:ascii="Calibri" w:eastAsia="Times New Roman" w:hAnsi="Calibri" w:cs="Calibri"/>
+          <w:color w:val="000000"/>
+          <w:lang w:eastAsia="pt-BR"/>
+        </w:rPr>
+        <w:t>15 - Ciência da Computação e Criatividade (Pablo Samuel Castro - Google Brain) - Semana da Computação ICMC USP 2020.</w:t>
+      </w:r>
+    </w:p>
+    <w:p>
+      <w:pPr>
+        <w:spacing w:line="240" w:lineRule="auto"/>
+        <w:rPr>
+          <w:rFonts w:ascii="Times New Roman" w:eastAsia="Times New Roman" w:hAnsi="Times New Roman" w:cs="Times New Roman"/>
+          <w:sz w:val="24"/>
+          <w:szCs w:val="24"/>
+          <w:lang w:eastAsia="pt-BR"/>
+        </w:rPr>
+      </w:pPr>
+      <w:r>
+        <w:rPr>
+          <w:rFonts w:ascii="Calibri" w:eastAsia="Times New Roman" w:hAnsi="Calibri" w:cs="Calibri"/>
+          <w:color w:val="000000"/>
+          <w:lang w:eastAsia="pt-BR"/>
+        </w:rPr>
+        <w:t>16 - Roda de conversa da Microsoft (Glaucia Lemos, Lucas Santos, RJ Hayes, Roberto Sonnino) - Semana da Computação ICMC USP 2020.</w:t>
+      </w:r>
+    </w:p>
+    <w:p>
+      <w:pPr>
+        <w:spacing w:line="240" w:lineRule="auto"/>
+        <w:rPr>
+          <w:rFonts w:ascii="Times New Roman" w:eastAsia="Times New Roman" w:hAnsi="Times New Roman" w:cs="Times New Roman"/>
+          <w:sz w:val="24"/>
+          <w:szCs w:val="24"/>
+          <w:lang w:eastAsia="pt-BR"/>
+        </w:rPr>
+      </w:pPr>
+      <w:r>
+        <w:rPr>
+          <w:rFonts w:ascii="Calibri" w:eastAsia="Times New Roman" w:hAnsi="Calibri" w:cs="Calibri"/>
+          <w:color w:val="000000"/>
+          <w:lang w:eastAsia="pt-BR"/>
+        </w:rPr>
+        <w:t>17 - A Inteligência Artificial e seus desafios no combate à Cultura da Desinformação (Aline Paes Carvalho) - Seminários Instituto de Computação UFF 2020.</w:t>
+      </w:r>
+    </w:p>
+    <w:p>
+      <w:pPr>
+        <w:spacing w:line="240" w:lineRule="auto"/>
+        <w:rPr>
+          <w:rFonts w:ascii="Times New Roman" w:eastAsia="Times New Roman" w:hAnsi="Times New Roman" w:cs="Times New Roman"/>
+          <w:sz w:val="24"/>
+          <w:szCs w:val="24"/>
+          <w:lang w:eastAsia="pt-BR"/>
+        </w:rPr>
+      </w:pPr>
+      <w:r>
+        <w:rPr>
+          <w:rFonts w:ascii="Calibri" w:eastAsia="Times New Roman" w:hAnsi="Calibri" w:cs="Calibri"/>
+          <w:color w:val="000000"/>
+          <w:lang w:eastAsia="pt-BR"/>
+        </w:rPr>
+        <w:t>18 - O que Esperar sobre o Futuro dos Videogames (Esteban Clua) - Seminários Instituto de Computação UFF 2020.</w:t>
+      </w:r>
+    </w:p>
+    <w:p>
+      <w:pPr>
+        <w:spacing w:line="240" w:lineRule="auto"/>
+        <w:rPr>
+          <w:rFonts w:ascii="Times New Roman" w:eastAsia="Times New Roman" w:hAnsi="Times New Roman" w:cs="Times New Roman"/>
+          <w:sz w:val="24"/>
+          <w:szCs w:val="24"/>
+          <w:lang w:eastAsia="pt-BR"/>
+        </w:rPr>
+      </w:pPr>
+      <w:r>
+        <w:rPr>
+          <w:rFonts w:ascii="Calibri" w:eastAsia="Times New Roman" w:hAnsi="Calibri" w:cs="Calibri"/>
+          <w:color w:val="000000"/>
+          <w:lang w:eastAsia="pt-BR"/>
+        </w:rPr>
+        <w:t>19 - Cidades Inteligentes e Dados Abertos (Flavia Bernardini) - Seminários Instituto de Computação UFF 2020.</w:t>
+      </w:r>
+    </w:p>
+    <w:p>
+      <w:pPr>
+        <w:spacing w:line="240" w:lineRule="auto"/>
+        <w:rPr>
+          <w:rFonts w:ascii="Times New Roman" w:eastAsia="Times New Roman" w:hAnsi="Times New Roman" w:cs="Times New Roman"/>
+          <w:sz w:val="24"/>
+          <w:szCs w:val="24"/>
+          <w:lang w:eastAsia="pt-BR"/>
+        </w:rPr>
+      </w:pPr>
+      <w:r>
+        <w:rPr>
+          <w:rFonts w:ascii="Calibri" w:eastAsia="Times New Roman" w:hAnsi="Calibri" w:cs="Calibri"/>
+          <w:color w:val="000000"/>
+          <w:lang w:eastAsia="pt-BR"/>
+        </w:rPr>
+        <w:t>20 - Loggi e o E-commerce: conectando o Brasil (José Carlos Maldonado) - Seminários Instituto de Computação UFF 2020.</w:t>
+      </w:r>
+    </w:p>
+    <w:p>
+      <w:pPr>
+        <w:spacing w:line="240" w:lineRule="auto"/>
+        <w:rPr>
+          <w:rFonts w:ascii="Times New Roman" w:eastAsia="Times New Roman" w:hAnsi="Times New Roman" w:cs="Times New Roman"/>
+          <w:sz w:val="24"/>
+          <w:szCs w:val="24"/>
+          <w:lang w:eastAsia="pt-BR"/>
+        </w:rPr>
+      </w:pPr>
+      <w:r>
+        <w:rPr>
+          <w:rFonts w:ascii="Calibri" w:eastAsia="Times New Roman" w:hAnsi="Calibri" w:cs="Calibri"/>
+          <w:color w:val="000000"/>
+          <w:lang w:eastAsia="pt-BR"/>
+        </w:rPr>
+        <w:lastRenderedPageBreak/>
+        <w:t>21 - Ataques Cibernéticos: uma real ameaça a organizações, pessoas e nações(Raphael Machado) - Seminários Instituto de Computação UFF 2020.</w:t>
+      </w:r>
+    </w:p>
+    <w:p>
+      <w:pPr>
+        <w:spacing w:line="240" w:lineRule="auto"/>
+        <w:rPr>
+          <w:rFonts w:ascii="Times New Roman" w:eastAsia="Times New Roman" w:hAnsi="Times New Roman" w:cs="Times New Roman"/>
+          <w:sz w:val="24"/>
+          <w:szCs w:val="24"/>
+          <w:lang w:eastAsia="pt-BR"/>
+        </w:rPr>
+      </w:pPr>
+      <w:r>
+        <w:rPr>
+          <w:rFonts w:ascii="Calibri" w:eastAsia="Times New Roman" w:hAnsi="Calibri" w:cs="Calibri"/>
+          <w:color w:val="000000"/>
+          <w:lang w:eastAsia="pt-BR"/>
+        </w:rPr>
+        <w:t>22 - Por que GPUs são processadores tão poderosos ? (Cristiana Bentes-UERJ) - Seminários Instituto de Computação UFF 2020.</w:t>
+      </w:r>
+    </w:p>
+    <w:p>
+      <w:pPr>
+        <w:spacing w:line="240" w:lineRule="auto"/>
+        <w:rPr>
+          <w:rFonts w:ascii="Times New Roman" w:eastAsia="Times New Roman" w:hAnsi="Times New Roman" w:cs="Times New Roman"/>
+          <w:sz w:val="24"/>
+          <w:szCs w:val="24"/>
+          <w:lang w:eastAsia="pt-BR"/>
+        </w:rPr>
+      </w:pPr>
+      <w:r>
+        <w:rPr>
+          <w:rFonts w:ascii="Calibri" w:eastAsia="Times New Roman" w:hAnsi="Calibri" w:cs="Calibri"/>
+          <w:color w:val="000000"/>
+          <w:lang w:eastAsia="pt-BR"/>
+        </w:rPr>
+        <w:t>23 - Empreendedorismo na Universidade (Robson Cunha) - Seminários Instituto de Computação UFF 2020.</w:t>
+      </w:r>
+    </w:p>
+    <w:p>
+      <w:pPr>
+        <w:spacing w:line="240" w:lineRule="auto"/>
+        <w:rPr>
+          <w:rFonts w:ascii="Times New Roman" w:eastAsia="Times New Roman" w:hAnsi="Times New Roman" w:cs="Times New Roman"/>
+          <w:sz w:val="24"/>
+          <w:szCs w:val="24"/>
+          <w:lang w:eastAsia="pt-BR"/>
+        </w:rPr>
+      </w:pPr>
+      <w:r>
+        <w:rPr>
+          <w:rFonts w:ascii="Calibri" w:eastAsia="Times New Roman" w:hAnsi="Calibri" w:cs="Calibri"/>
+          <w:color w:val="000000"/>
+          <w:lang w:eastAsia="pt-BR"/>
+        </w:rPr>
+        <w:t>24 - Redes Neurais Profundas (Eduardo Bezerra-CEFET/RJ) - Seminários Instituto de Computação UFF 2020.</w:t>
+      </w:r>
+    </w:p>
+    <w:p>
+      <w:pPr>
+        <w:spacing w:line="240" w:lineRule="auto"/>
+        <w:rPr>
+          <w:rFonts w:ascii="Times New Roman" w:eastAsia="Times New Roman" w:hAnsi="Times New Roman" w:cs="Times New Roman"/>
+          <w:sz w:val="24"/>
+          <w:szCs w:val="24"/>
+          <w:lang w:eastAsia="pt-BR"/>
+        </w:rPr>
+      </w:pPr>
+      <w:r>
+        <w:rPr>
+          <w:rFonts w:ascii="Calibri" w:eastAsia="Times New Roman" w:hAnsi="Calibri" w:cs="Calibri"/>
+          <w:color w:val="000000"/>
+          <w:lang w:eastAsia="pt-BR"/>
+        </w:rPr>
+        <w:t>25 - Desenvolvimento de um sistema inteligente: o caso xRayCovid-19 (Leandro Alvim, Filipe Braida - UFRRJ) - Seminários Instituto de Computação UFF 2020.</w:t>
+      </w:r>
+    </w:p>
+    <w:p>
+      <w:pPr>
+        <w:spacing w:line="240" w:lineRule="auto"/>
+        <w:rPr>
+          <w:rFonts w:ascii="Times New Roman" w:eastAsia="Times New Roman" w:hAnsi="Times New Roman" w:cs="Times New Roman"/>
+          <w:sz w:val="24"/>
+          <w:szCs w:val="24"/>
+          <w:lang w:eastAsia="pt-BR"/>
+        </w:rPr>
+      </w:pPr>
+      <w:r>
+        <w:rPr>
+          <w:rFonts w:ascii="Calibri" w:eastAsia="Times New Roman" w:hAnsi="Calibri" w:cs="Calibri"/>
+          <w:color w:val="000000"/>
+          <w:lang w:eastAsia="pt-BR"/>
+        </w:rPr>
+        <w:t>26 - Como o movimento Ágil está modificando as estruturas das empresas (Ibson Cabral) - Seminários Instituto de Computação UFF 2020.</w:t>
+      </w:r>
+    </w:p>
+    <w:p>
+      <w:pPr>
+        <w:spacing w:line="240" w:lineRule="auto"/>
+        <w:rPr>
+          <w:rFonts w:ascii="Times New Roman" w:eastAsia="Times New Roman" w:hAnsi="Times New Roman" w:cs="Times New Roman"/>
+          <w:sz w:val="24"/>
+          <w:szCs w:val="24"/>
+          <w:lang w:eastAsia="pt-BR"/>
+        </w:rPr>
+      </w:pPr>
+      <w:r>
+        <w:rPr>
+          <w:rFonts w:ascii="Calibri" w:eastAsia="Times New Roman" w:hAnsi="Calibri" w:cs="Calibri"/>
+          <w:color w:val="000000"/>
+          <w:lang w:eastAsia="pt-BR"/>
+        </w:rPr>
+        <w:t>27 - Sistemas Embarcados em IoT (Raphael Guerra) - Seminários Instituto de Computação UFF 2020.</w:t>
+      </w:r>
+    </w:p>
+    <w:p>
+      <w:pPr>
+        <w:spacing w:line="240" w:lineRule="auto"/>
+        <w:rPr>
+          <w:rFonts w:ascii="Times New Roman" w:eastAsia="Times New Roman" w:hAnsi="Times New Roman" w:cs="Times New Roman"/>
+          <w:sz w:val="24"/>
+          <w:szCs w:val="24"/>
+          <w:lang w:eastAsia="pt-BR"/>
+        </w:rPr>
+      </w:pPr>
+      <w:r>
+        <w:rPr>
+          <w:rFonts w:ascii="Calibri" w:eastAsia="Times New Roman" w:hAnsi="Calibri" w:cs="Calibri"/>
+          <w:color w:val="000000"/>
+          <w:lang w:eastAsia="pt-BR"/>
+        </w:rPr>
+        <w:t>28 - O que vem após o NoSQL ? NewSQL: uma nova era de desafios no processamento de dados escalável (José Maria Monteiro-UFC) - Seminários Instituto de Computação UFF 2020.</w:t>
       </w:r>
     </w:p>
     <w:p/>
@@ -718,6 +1036,23 @@
       <w:color w:val="4472C4" w:themeColor="accent1"/>
     </w:rPr>
   </w:style>
+  <w:style w:type="paragraph" w:styleId="NormalWeb">
+    <w:name w:val="Normal (Web)"/>
+    <w:basedOn w:val="Normal"/>
+    <w:uiPriority w:val="99"/>
+    <w:semiHidden/>
+    <w:unhideWhenUsed/>
+    <w:rsid w:val="005D7786"/>
+    <w:pPr>
+      <w:spacing w:before="100" w:beforeAutospacing="1" w:after="100" w:afterAutospacing="1" w:line="240" w:lineRule="auto"/>
+    </w:pPr>
+    <w:rPr>
+      <w:rFonts w:ascii="Times New Roman" w:eastAsia="Times New Roman" w:hAnsi="Times New Roman" w:cs="Times New Roman"/>
+      <w:sz w:val="24"/>
+      <w:szCs w:val="24"/>
+      <w:lang w:eastAsia="pt-BR"/>
+    </w:rPr>
+  </w:style>
 </w:styles>
 </file>
 

</xml_diff>